<commit_message>
Added details to the Model section of the Week 7 Checkin2 doc
Added details to the Model section of the Week 7 Checkin2 doc
</commit_message>
<xml_diff>
--- a/Paterson_.Week7ProjectCheckIn.docx
+++ b/Paterson_.Week7ProjectCheckIn.docx
@@ -11,7 +11,12 @@
         <w:t xml:space="preserve">DRT </w:t>
       </w:r>
       <w:r>
-        <w:t>IST718 Final Project Checkpoint 1 (</w:t>
+        <w:t>IST718 Final Proj</w:t>
+      </w:r>
+      <w:bookmarkStart w:id="1" w:name="_GoBack"/>
+      <w:bookmarkEnd w:id="1"/>
+      <w:r>
+        <w:t>ect Checkpoint 1 (</w:t>
       </w:r>
       <w:r>
         <w:t xml:space="preserve">DRT = </w:t>
@@ -58,6 +63,9 @@
     </w:p>
     <w:p>
       <w:r>
+        <w:rPr>
+          <w:noProof/>
+        </w:rPr>
         <w:drawing>
           <wp:anchor distT="0" distB="0" distL="114300" distR="114300" simplePos="0" relativeHeight="251658240" behindDoc="0" locked="0" layoutInCell="1" allowOverlap="1" wp14:anchorId="721CE26D" wp14:editId="5CB5226D">
             <wp:simplePos x="0" y="0"/>
@@ -198,13 +206,7 @@
         <w:fldChar w:fldCharType="separate"/>
       </w:r>
       <w:r>
-        <w:t>App</w:t>
-      </w:r>
-      <w:r>
-        <w:t>e</w:t>
-      </w:r>
-      <w:r>
-        <w:t>ndix</w:t>
+        <w:t>Appendix</w:t>
       </w:r>
       <w:r>
         <w:fldChar w:fldCharType="end"/>
@@ -225,13 +227,7 @@
     </w:p>
     <w:p>
       <w:r>
-        <w:t>The goal of our project is to use the Yelp dataset from the Yelp Dataset Challenge to understand customer experience for a subset of businesses</w:t>
-      </w:r>
-      <w:r>
-        <w:t xml:space="preserve"> </w:t>
-      </w:r>
-      <w:r>
-        <w:t>and see if we can predict ways that the user/purchaser experience can be improved.</w:t>
+        <w:t>The goal of our project is to use the Yelp dataset from the Yelp Dataset Challenge to understand customer experience for a subset of businesses and see if we can predict ways that the user/purchaser experience can be improved.</w:t>
       </w:r>
     </w:p>
     <w:p>
@@ -391,6 +387,9 @@
     </w:p>
     <w:p>
       <w:r>
+        <w:rPr>
+          <w:noProof/>
+        </w:rPr>
         <w:drawing>
           <wp:inline distT="0" distB="0" distL="0" distR="0" wp14:anchorId="61B91951" wp14:editId="6D117A30">
             <wp:extent cx="5943600" cy="2526665"/>
@@ -455,6 +454,9 @@
     </w:p>
     <w:p>
       <w:r>
+        <w:rPr>
+          <w:noProof/>
+        </w:rPr>
         <w:drawing>
           <wp:inline distT="0" distB="0" distL="0" distR="0" wp14:anchorId="56FACD78" wp14:editId="3BBBEF8E">
             <wp:extent cx="5078413" cy="2918460"/>
@@ -896,6 +898,9 @@
     </w:p>
     <w:p>
       <w:r>
+        <w:rPr>
+          <w:noProof/>
+        </w:rPr>
         <w:drawing>
           <wp:inline distT="0" distB="0" distL="0" distR="0" wp14:anchorId="443AD0D8" wp14:editId="4062374D">
             <wp:extent cx="2724150" cy="5048250"/>
@@ -967,6 +972,9 @@
         <w:br/>
       </w:r>
       <w:r>
+        <w:rPr>
+          <w:noProof/>
+        </w:rPr>
         <w:drawing>
           <wp:inline distT="0" distB="0" distL="0" distR="0" wp14:anchorId="39446EFC" wp14:editId="5751BCA9">
             <wp:extent cx="5943600" cy="5067300"/>
@@ -1014,6 +1022,45 @@
         <w:t>For our Census and Tax datasets, we will use data that was acquired as part of our IST718 Lab2 project.</w:t>
       </w:r>
     </w:p>
+    <w:p/>
+    <w:p>
+      <w:r>
+        <w:t>The Data Dictionary for the IRS 2016 Adjusted Gross Income (aka tax) dataset is attached here.</w:t>
+      </w:r>
+    </w:p>
+    <w:bookmarkStart w:id="2" w:name="_MON_1620310626"/>
+    <w:bookmarkEnd w:id="2"/>
+    <w:p>
+      <w:r>
+        <w:object w:dxaOrig="1520" w:dyaOrig="985" w14:anchorId="566F57F2">
+          <v:shapetype id="_x0000_t75" coordsize="21600,21600" o:spt="75" o:preferrelative="t" path="m@4@5l@4@11@9@11@9@5xe" filled="f" stroked="f">
+            <v:stroke joinstyle="miter"/>
+            <v:formulas>
+              <v:f eqn="if lineDrawn pixelLineWidth 0"/>
+              <v:f eqn="sum @0 1 0"/>
+              <v:f eqn="sum 0 0 @1"/>
+              <v:f eqn="prod @2 1 2"/>
+              <v:f eqn="prod @3 21600 pixelWidth"/>
+              <v:f eqn="prod @3 21600 pixelHeight"/>
+              <v:f eqn="sum @0 0 1"/>
+              <v:f eqn="prod @6 1 2"/>
+              <v:f eqn="prod @7 21600 pixelWidth"/>
+              <v:f eqn="sum @8 21600 0"/>
+              <v:f eqn="prod @7 21600 pixelHeight"/>
+              <v:f eqn="sum @10 21600 0"/>
+            </v:formulas>
+            <v:path o:extrusionok="f" gradientshapeok="t" o:connecttype="rect"/>
+            <o:lock v:ext="edit" aspectratio="t"/>
+          </v:shapetype>
+          <v:shape id="_x0000_i1025" type="#_x0000_t75" style="width:76.2pt;height:49.2pt" o:ole="">
+            <v:imagedata r:id="rId12" o:title=""/>
+          </v:shape>
+          <o:OLEObject Type="Embed" ProgID="Word.Document.8" ShapeID="_x0000_i1025" DrawAspect="Icon" ObjectID="_1620310691" r:id="rId13">
+            <o:FieldCodes>\s</o:FieldCodes>
+          </o:OLEObject>
+        </w:object>
+      </w:r>
+    </w:p>
     <w:p>
       <w:r>
         <w:t xml:space="preserve">The work that is still required for data </w:t>
@@ -1076,6 +1123,7 @@
         </w:rPr>
       </w:pPr>
       <w:r>
+        <w:lastRenderedPageBreak/>
         <w:t>Transformation</w:t>
       </w:r>
     </w:p>
@@ -1132,313 +1180,6 @@
       <w:r>
         <w:t>Visualization</w:t>
       </w:r>
-      <w:r>
-        <w:br w:type="page"/>
-      </w:r>
-    </w:p>
-    <w:p>
-      <w:pPr>
-        <w:pStyle w:val="Heading2"/>
-      </w:pPr>
-      <w:r>
-        <w:lastRenderedPageBreak/>
-        <w:t>Analysis</w:t>
-      </w:r>
-    </w:p>
-    <w:p>
-      <w:r>
-        <w:t>The hypotheses we are attempting to validate are:</w:t>
-      </w:r>
-    </w:p>
-    <w:p>
-      <w:pPr>
-        <w:pStyle w:val="ListParagraph"/>
-        <w:numPr>
-          <w:ilvl w:val="0"/>
-          <w:numId w:val="5"/>
-        </w:numPr>
-      </w:pPr>
-      <w:r>
-        <w:t>P</w:t>
-      </w:r>
-      <w:r>
-        <w:t xml:space="preserve">redict sentiment </w:t>
-      </w:r>
-      <w:r>
-        <w:t>of each review</w:t>
-      </w:r>
-    </w:p>
-    <w:p>
-      <w:pPr>
-        <w:pStyle w:val="ListParagraph"/>
-        <w:numPr>
-          <w:ilvl w:val="1"/>
-          <w:numId w:val="5"/>
-        </w:numPr>
-      </w:pPr>
-      <w:r>
-        <w:t>Model: SVM</w:t>
-      </w:r>
-    </w:p>
-    <w:p>
-      <w:pPr>
-        <w:pStyle w:val="ListParagraph"/>
-        <w:ind w:left="1440"/>
-      </w:pPr>
-    </w:p>
-    <w:p>
-      <w:pPr>
-        <w:pStyle w:val="ListParagraph"/>
-        <w:numPr>
-          <w:ilvl w:val="0"/>
-          <w:numId w:val="5"/>
-        </w:numPr>
-      </w:pPr>
-      <w:r>
-        <w:t>V</w:t>
-      </w:r>
-      <w:r>
-        <w:t>erify authenticity of reviews</w:t>
-      </w:r>
-    </w:p>
-    <w:p>
-      <w:pPr>
-        <w:pStyle w:val="ListParagraph"/>
-        <w:numPr>
-          <w:ilvl w:val="1"/>
-          <w:numId w:val="5"/>
-        </w:numPr>
-      </w:pPr>
-      <w:r>
-        <w:t>Model: Naïve Bayes</w:t>
-      </w:r>
-    </w:p>
-    <w:p>
-      <w:pPr>
-        <w:pStyle w:val="ListParagraph"/>
-        <w:ind w:left="1440"/>
-      </w:pPr>
-    </w:p>
-    <w:p>
-      <w:pPr>
-        <w:pStyle w:val="ListParagraph"/>
-        <w:numPr>
-          <w:ilvl w:val="0"/>
-          <w:numId w:val="5"/>
-        </w:numPr>
-      </w:pPr>
-      <w:r>
-        <w:t>Verify q</w:t>
-      </w:r>
-      <w:r>
-        <w:t>uality and consistency of reviewer</w:t>
-      </w:r>
-    </w:p>
-    <w:p>
-      <w:pPr>
-        <w:pStyle w:val="ListParagraph"/>
-        <w:numPr>
-          <w:ilvl w:val="1"/>
-          <w:numId w:val="5"/>
-        </w:numPr>
-      </w:pPr>
-      <w:r>
-        <w:t xml:space="preserve">Model: </w:t>
-      </w:r>
-      <w:proofErr w:type="spellStart"/>
-      <w:r>
-        <w:t>tbd</w:t>
-      </w:r>
-      <w:proofErr w:type="spellEnd"/>
-    </w:p>
-    <w:p>
-      <w:pPr>
-        <w:pStyle w:val="ListParagraph"/>
-        <w:ind w:left="1440"/>
-      </w:pPr>
-    </w:p>
-    <w:p>
-      <w:pPr>
-        <w:pStyle w:val="ListParagraph"/>
-        <w:numPr>
-          <w:ilvl w:val="0"/>
-          <w:numId w:val="5"/>
-        </w:numPr>
-      </w:pPr>
-      <w:r>
-        <w:t>P</w:t>
-      </w:r>
-      <w:r>
-        <w:t>redict quality of photos</w:t>
-      </w:r>
-    </w:p>
-    <w:p>
-      <w:pPr>
-        <w:pStyle w:val="ListParagraph"/>
-        <w:numPr>
-          <w:ilvl w:val="1"/>
-          <w:numId w:val="5"/>
-        </w:numPr>
-      </w:pPr>
-      <w:r>
-        <w:t xml:space="preserve">Model: </w:t>
-      </w:r>
-      <w:proofErr w:type="spellStart"/>
-      <w:r>
-        <w:t>tbd</w:t>
-      </w:r>
-      <w:proofErr w:type="spellEnd"/>
-    </w:p>
-    <w:p>
-      <w:pPr>
-        <w:pStyle w:val="ListParagraph"/>
-        <w:ind w:left="1440"/>
-      </w:pPr>
-    </w:p>
-    <w:p>
-      <w:pPr>
-        <w:pStyle w:val="ListParagraph"/>
-        <w:numPr>
-          <w:ilvl w:val="0"/>
-          <w:numId w:val="5"/>
-        </w:numPr>
-      </w:pPr>
-      <w:r>
-        <w:t>P</w:t>
-      </w:r>
-      <w:r>
-        <w:t>redict star ratings from reviews</w:t>
-      </w:r>
-    </w:p>
-    <w:p>
-      <w:pPr>
-        <w:pStyle w:val="ListParagraph"/>
-        <w:numPr>
-          <w:ilvl w:val="1"/>
-          <w:numId w:val="5"/>
-        </w:numPr>
-      </w:pPr>
-      <w:r>
-        <w:t xml:space="preserve">Model: </w:t>
-      </w:r>
-      <w:proofErr w:type="spellStart"/>
-      <w:r>
-        <w:t>tbd</w:t>
-      </w:r>
-      <w:proofErr w:type="spellEnd"/>
-    </w:p>
-    <w:p>
-      <w:pPr>
-        <w:pStyle w:val="ListParagraph"/>
-        <w:ind w:left="1440"/>
-      </w:pPr>
-    </w:p>
-    <w:p>
-      <w:pPr>
-        <w:pStyle w:val="ListParagraph"/>
-        <w:numPr>
-          <w:ilvl w:val="0"/>
-          <w:numId w:val="5"/>
-        </w:numPr>
-      </w:pPr>
-      <w:r>
-        <w:t>Determine new business o</w:t>
-      </w:r>
-      <w:r>
-        <w:t>pportunities</w:t>
-      </w:r>
-    </w:p>
-    <w:p>
-      <w:pPr>
-        <w:pStyle w:val="ListParagraph"/>
-        <w:numPr>
-          <w:ilvl w:val="1"/>
-          <w:numId w:val="5"/>
-        </w:numPr>
-      </w:pPr>
-      <w:r>
-        <w:t xml:space="preserve">Model: </w:t>
-      </w:r>
-      <w:proofErr w:type="spellStart"/>
-      <w:r>
-        <w:t>tbd</w:t>
-      </w:r>
-      <w:proofErr w:type="spellEnd"/>
-    </w:p>
-    <w:p>
-      <w:pPr>
-        <w:pStyle w:val="ListParagraph"/>
-        <w:ind w:left="1440"/>
-      </w:pPr>
-    </w:p>
-    <w:p>
-      <w:pPr>
-        <w:pStyle w:val="ListParagraph"/>
-        <w:numPr>
-          <w:ilvl w:val="0"/>
-          <w:numId w:val="5"/>
-        </w:numPr>
-      </w:pPr>
-      <w:r>
-        <w:t>Determine business improvement needs</w:t>
-      </w:r>
-    </w:p>
-    <w:p>
-      <w:pPr>
-        <w:pStyle w:val="ListParagraph"/>
-        <w:numPr>
-          <w:ilvl w:val="1"/>
-          <w:numId w:val="5"/>
-        </w:numPr>
-      </w:pPr>
-      <w:r>
-        <w:t xml:space="preserve">Model: </w:t>
-      </w:r>
-      <w:proofErr w:type="spellStart"/>
-      <w:r>
-        <w:t>tbd</w:t>
-      </w:r>
-      <w:proofErr w:type="spellEnd"/>
-    </w:p>
-    <w:p>
-      <w:pPr>
-        <w:pStyle w:val="ListParagraph"/>
-        <w:ind w:left="1440"/>
-      </w:pPr>
-    </w:p>
-    <w:p>
-      <w:pPr>
-        <w:pStyle w:val="ListParagraph"/>
-        <w:numPr>
-          <w:ilvl w:val="0"/>
-          <w:numId w:val="5"/>
-        </w:numPr>
-      </w:pPr>
-      <w:r>
-        <w:t xml:space="preserve">which customers are the most </w:t>
-      </w:r>
-      <w:proofErr w:type="gramStart"/>
-      <w:r>
-        <w:t>demanding</w:t>
-      </w:r>
-      <w:proofErr w:type="gramEnd"/>
-    </w:p>
-    <w:p>
-      <w:pPr>
-        <w:pStyle w:val="ListParagraph"/>
-        <w:numPr>
-          <w:ilvl w:val="1"/>
-          <w:numId w:val="5"/>
-        </w:numPr>
-      </w:pPr>
-      <w:r>
-        <w:t xml:space="preserve">Model: </w:t>
-      </w:r>
-      <w:proofErr w:type="spellStart"/>
-      <w:r>
-        <w:t>tbd</w:t>
-      </w:r>
-      <w:proofErr w:type="spellEnd"/>
     </w:p>
     <w:p>
       <w:pPr>
@@ -1455,12 +1196,12 @@
         <w:pStyle w:val="Heading2"/>
       </w:pPr>
       <w:r>
-        <w:t>Recommendation</w:t>
-      </w:r>
-    </w:p>
-    <w:p>
-      <w:r>
-        <w:t>Based on what we know thus far, which is:</w:t>
+        <w:t>Analysis</w:t>
+      </w:r>
+    </w:p>
+    <w:p>
+      <w:r>
+        <w:t>The hypotheses we are attempting to validate are:</w:t>
       </w:r>
     </w:p>
     <w:p>
@@ -1468,45 +1209,353 @@
         <w:pStyle w:val="ListParagraph"/>
         <w:numPr>
           <w:ilvl w:val="0"/>
-          <w:numId w:val="6"/>
+          <w:numId w:val="5"/>
         </w:numPr>
       </w:pPr>
       <w:r>
-        <w:t>We have the data and can access it</w:t>
-      </w:r>
+        <w:t>P</w:t>
+      </w:r>
+      <w:r>
+        <w:t xml:space="preserve">redict sentiment </w:t>
+      </w:r>
+      <w:r>
+        <w:t>of each review</w:t>
+      </w:r>
+    </w:p>
+    <w:p>
+      <w:pPr>
+        <w:pStyle w:val="ListParagraph"/>
+        <w:numPr>
+          <w:ilvl w:val="1"/>
+          <w:numId w:val="5"/>
+        </w:numPr>
+      </w:pPr>
+      <w:r>
+        <w:t>Model: SVM</w:t>
+      </w:r>
+    </w:p>
+    <w:p>
+      <w:pPr>
+        <w:pStyle w:val="ListParagraph"/>
+        <w:ind w:left="1440"/>
+      </w:pPr>
     </w:p>
     <w:p>
       <w:pPr>
         <w:pStyle w:val="ListParagraph"/>
         <w:numPr>
           <w:ilvl w:val="0"/>
-          <w:numId w:val="6"/>
+          <w:numId w:val="5"/>
         </w:numPr>
       </w:pPr>
       <w:r>
-        <w:t>We know what data preparation work we must do</w:t>
-      </w:r>
+        <w:t>V</w:t>
+      </w:r>
+      <w:r>
+        <w:t>erify authenticity of reviews</w:t>
+      </w:r>
+    </w:p>
+    <w:p>
+      <w:pPr>
+        <w:pStyle w:val="ListParagraph"/>
+        <w:numPr>
+          <w:ilvl w:val="1"/>
+          <w:numId w:val="5"/>
+        </w:numPr>
+      </w:pPr>
+      <w:r>
+        <w:t>Model: Naïve Bayes</w:t>
+      </w:r>
+    </w:p>
+    <w:p>
+      <w:pPr>
+        <w:pStyle w:val="ListParagraph"/>
+        <w:ind w:left="1440"/>
+      </w:pPr>
     </w:p>
     <w:p>
       <w:pPr>
         <w:pStyle w:val="ListParagraph"/>
         <w:numPr>
           <w:ilvl w:val="0"/>
-          <w:numId w:val="6"/>
+          <w:numId w:val="5"/>
         </w:numPr>
       </w:pPr>
       <w:r>
-        <w:t>We know the hypotheses we are looking to prove</w:t>
-      </w:r>
-    </w:p>
-    <w:p>
-      <w:r>
-        <w:t>We anticipate that the outcome of our data analysis and modelling will drive our recommendations.</w:t>
-      </w:r>
-      <w:bookmarkStart w:id="1" w:name="_GoBack"/>
-      <w:bookmarkEnd w:id="1"/>
-    </w:p>
-    <w:p/>
+        <w:t>Verify q</w:t>
+      </w:r>
+      <w:r>
+        <w:t>uality and consistency of reviewer</w:t>
+      </w:r>
+    </w:p>
+    <w:p>
+      <w:pPr>
+        <w:pStyle w:val="ListParagraph"/>
+        <w:numPr>
+          <w:ilvl w:val="1"/>
+          <w:numId w:val="5"/>
+        </w:numPr>
+      </w:pPr>
+      <w:r>
+        <w:t xml:space="preserve">Model: </w:t>
+      </w:r>
+      <w:proofErr w:type="spellStart"/>
+      <w:r>
+        <w:t>tbd</w:t>
+      </w:r>
+      <w:proofErr w:type="spellEnd"/>
+    </w:p>
+    <w:p>
+      <w:pPr>
+        <w:pStyle w:val="ListParagraph"/>
+        <w:ind w:left="1440"/>
+      </w:pPr>
+    </w:p>
+    <w:p>
+      <w:pPr>
+        <w:pStyle w:val="ListParagraph"/>
+        <w:numPr>
+          <w:ilvl w:val="0"/>
+          <w:numId w:val="5"/>
+        </w:numPr>
+      </w:pPr>
+      <w:r>
+        <w:t>P</w:t>
+      </w:r>
+      <w:r>
+        <w:t>redict quality of photos</w:t>
+      </w:r>
+    </w:p>
+    <w:p>
+      <w:pPr>
+        <w:pStyle w:val="ListParagraph"/>
+        <w:numPr>
+          <w:ilvl w:val="1"/>
+          <w:numId w:val="5"/>
+        </w:numPr>
+      </w:pPr>
+      <w:r>
+        <w:t xml:space="preserve">Model: </w:t>
+      </w:r>
+      <w:proofErr w:type="spellStart"/>
+      <w:r>
+        <w:t>tbd</w:t>
+      </w:r>
+      <w:proofErr w:type="spellEnd"/>
+    </w:p>
+    <w:p>
+      <w:pPr>
+        <w:pStyle w:val="ListParagraph"/>
+        <w:ind w:left="1440"/>
+      </w:pPr>
+    </w:p>
+    <w:p>
+      <w:pPr>
+        <w:pStyle w:val="ListParagraph"/>
+        <w:numPr>
+          <w:ilvl w:val="0"/>
+          <w:numId w:val="5"/>
+        </w:numPr>
+      </w:pPr>
+      <w:r>
+        <w:t>P</w:t>
+      </w:r>
+      <w:r>
+        <w:t>redict star ratings from reviews</w:t>
+      </w:r>
+    </w:p>
+    <w:p>
+      <w:pPr>
+        <w:pStyle w:val="ListParagraph"/>
+        <w:numPr>
+          <w:ilvl w:val="1"/>
+          <w:numId w:val="5"/>
+        </w:numPr>
+      </w:pPr>
+      <w:r>
+        <w:t xml:space="preserve">Model: </w:t>
+      </w:r>
+      <w:proofErr w:type="spellStart"/>
+      <w:r>
+        <w:t>tbd</w:t>
+      </w:r>
+      <w:proofErr w:type="spellEnd"/>
+    </w:p>
+    <w:p>
+      <w:pPr>
+        <w:pStyle w:val="ListParagraph"/>
+        <w:ind w:left="1440"/>
+      </w:pPr>
+    </w:p>
+    <w:p>
+      <w:pPr>
+        <w:pStyle w:val="ListParagraph"/>
+        <w:numPr>
+          <w:ilvl w:val="0"/>
+          <w:numId w:val="5"/>
+        </w:numPr>
+      </w:pPr>
+      <w:r>
+        <w:t>Determine new business o</w:t>
+      </w:r>
+      <w:r>
+        <w:t>pportunities</w:t>
+      </w:r>
+    </w:p>
+    <w:p>
+      <w:pPr>
+        <w:pStyle w:val="ListParagraph"/>
+        <w:numPr>
+          <w:ilvl w:val="1"/>
+          <w:numId w:val="5"/>
+        </w:numPr>
+      </w:pPr>
+      <w:r>
+        <w:t xml:space="preserve">Model: </w:t>
+      </w:r>
+      <w:proofErr w:type="spellStart"/>
+      <w:r>
+        <w:t>tbd</w:t>
+      </w:r>
+      <w:proofErr w:type="spellEnd"/>
+    </w:p>
+    <w:p>
+      <w:pPr>
+        <w:pStyle w:val="ListParagraph"/>
+        <w:ind w:left="1440"/>
+      </w:pPr>
+    </w:p>
+    <w:p>
+      <w:pPr>
+        <w:pStyle w:val="ListParagraph"/>
+        <w:numPr>
+          <w:ilvl w:val="0"/>
+          <w:numId w:val="5"/>
+        </w:numPr>
+      </w:pPr>
+      <w:r>
+        <w:t>Segment customers by “persona”</w:t>
+      </w:r>
+    </w:p>
+    <w:p>
+      <w:pPr>
+        <w:pStyle w:val="ListParagraph"/>
+        <w:numPr>
+          <w:ilvl w:val="1"/>
+          <w:numId w:val="5"/>
+        </w:numPr>
+      </w:pPr>
+      <w:r>
+        <w:t xml:space="preserve">Model: </w:t>
+      </w:r>
+      <w:proofErr w:type="spellStart"/>
+      <w:r>
+        <w:t>kmeans</w:t>
+      </w:r>
+      <w:proofErr w:type="spellEnd"/>
+      <w:r>
+        <w:t>; decision tree</w:t>
+      </w:r>
+    </w:p>
+    <w:p>
+      <w:pPr>
+        <w:pStyle w:val="ListParagraph"/>
+        <w:ind w:left="1440"/>
+      </w:pPr>
+    </w:p>
+    <w:p>
+      <w:pPr>
+        <w:pStyle w:val="ListParagraph"/>
+        <w:numPr>
+          <w:ilvl w:val="0"/>
+          <w:numId w:val="5"/>
+        </w:numPr>
+      </w:pPr>
+      <w:r>
+        <w:t xml:space="preserve">What type of customer will frequent a </w:t>
+      </w:r>
+      <w:proofErr w:type="gramStart"/>
+      <w:r>
+        <w:t>restaurant</w:t>
+      </w:r>
+      <w:proofErr w:type="gramEnd"/>
+      <w:r>
+        <w:t xml:space="preserve"> </w:t>
+      </w:r>
+    </w:p>
+    <w:p>
+      <w:pPr>
+        <w:pStyle w:val="ListParagraph"/>
+        <w:numPr>
+          <w:ilvl w:val="1"/>
+          <w:numId w:val="5"/>
+        </w:numPr>
+      </w:pPr>
+      <w:r>
+        <w:t xml:space="preserve">Model: </w:t>
+      </w:r>
+      <w:r>
+        <w:t>Linear Model</w:t>
+      </w:r>
+    </w:p>
+    <w:p>
+      <w:pPr>
+        <w:pStyle w:val="ListParagraph"/>
+      </w:pPr>
+    </w:p>
+    <w:p>
+      <w:pPr>
+        <w:pStyle w:val="ListParagraph"/>
+        <w:numPr>
+          <w:ilvl w:val="0"/>
+          <w:numId w:val="5"/>
+        </w:numPr>
+      </w:pPr>
+      <w:r>
+        <w:t>Association Rules for Business Attributes</w:t>
+      </w:r>
+    </w:p>
+    <w:p>
+      <w:pPr>
+        <w:pStyle w:val="ListParagraph"/>
+        <w:numPr>
+          <w:ilvl w:val="1"/>
+          <w:numId w:val="5"/>
+        </w:numPr>
+      </w:pPr>
+      <w:r>
+        <w:t>Association Rule analysis</w:t>
+      </w:r>
+    </w:p>
+    <w:p>
+      <w:pPr>
+        <w:pStyle w:val="ListParagraph"/>
+      </w:pPr>
+    </w:p>
+    <w:p>
+      <w:pPr>
+        <w:pStyle w:val="ListParagraph"/>
+        <w:numPr>
+          <w:ilvl w:val="0"/>
+          <w:numId w:val="5"/>
+        </w:numPr>
+      </w:pPr>
+      <w:r>
+        <w:t>Forecast Number of Reviews (in total or by business)</w:t>
+      </w:r>
+    </w:p>
+    <w:p>
+      <w:pPr>
+        <w:pStyle w:val="ListParagraph"/>
+        <w:numPr>
+          <w:ilvl w:val="1"/>
+          <w:numId w:val="5"/>
+        </w:numPr>
+      </w:pPr>
+      <w:r>
+        <w:t>Prophet; Arima</w:t>
+      </w:r>
+    </w:p>
     <w:p>
       <w:pPr>
         <w:rPr>
@@ -1516,6 +1565,72 @@
           <w:szCs w:val="26"/>
         </w:rPr>
       </w:pPr>
+    </w:p>
+    <w:p>
+      <w:pPr>
+        <w:pStyle w:val="Heading2"/>
+      </w:pPr>
+      <w:r>
+        <w:t>Recommendation</w:t>
+      </w:r>
+    </w:p>
+    <w:p>
+      <w:r>
+        <w:t>Based on what we know thus far, which is:</w:t>
+      </w:r>
+    </w:p>
+    <w:p>
+      <w:pPr>
+        <w:pStyle w:val="ListParagraph"/>
+        <w:numPr>
+          <w:ilvl w:val="0"/>
+          <w:numId w:val="6"/>
+        </w:numPr>
+      </w:pPr>
+      <w:r>
+        <w:t>We have the data and can access it</w:t>
+      </w:r>
+    </w:p>
+    <w:p>
+      <w:pPr>
+        <w:pStyle w:val="ListParagraph"/>
+        <w:numPr>
+          <w:ilvl w:val="0"/>
+          <w:numId w:val="6"/>
+        </w:numPr>
+      </w:pPr>
+      <w:r>
+        <w:lastRenderedPageBreak/>
+        <w:t>We know what data preparation work we must do</w:t>
+      </w:r>
+    </w:p>
+    <w:p>
+      <w:pPr>
+        <w:pStyle w:val="ListParagraph"/>
+        <w:numPr>
+          <w:ilvl w:val="0"/>
+          <w:numId w:val="6"/>
+        </w:numPr>
+      </w:pPr>
+      <w:r>
+        <w:t>We know the hypotheses we are looking to prove</w:t>
+      </w:r>
+    </w:p>
+    <w:p>
+      <w:r>
+        <w:t>We anticipate that the outcome of our data analysis and modelling will drive our recommendations.</w:t>
+      </w:r>
+    </w:p>
+    <w:p/>
+    <w:p>
+      <w:pPr>
+        <w:rPr>
+          <w:rFonts w:asciiTheme="majorHAnsi" w:eastAsiaTheme="majorEastAsia" w:hAnsiTheme="majorHAnsi" w:cstheme="majorBidi"/>
+          <w:color w:val="2F5496" w:themeColor="accent1" w:themeShade="BF"/>
+          <w:sz w:val="26"/>
+          <w:szCs w:val="26"/>
+        </w:rPr>
+      </w:pPr>
       <w:r>
         <w:br w:type="page"/>
       </w:r>
@@ -1524,12 +1639,12 @@
       <w:pPr>
         <w:pStyle w:val="Heading2"/>
       </w:pPr>
-      <w:bookmarkStart w:id="2" w:name="_Ref9625687"/>
+      <w:bookmarkStart w:id="3" w:name="_Ref9625687"/>
       <w:r>
         <w:lastRenderedPageBreak/>
         <w:t>Appendix</w:t>
       </w:r>
-      <w:bookmarkEnd w:id="2"/>
+      <w:bookmarkEnd w:id="3"/>
     </w:p>
     <w:p>
       <w:pPr>
@@ -5152,6 +5267,7 @@
   <w:style w:type="character" w:default="1" w:styleId="DefaultParagraphFont">
     <w:name w:val="Default Paragraph Font"/>
     <w:uiPriority w:val="1"/>
+    <w:semiHidden/>
     <w:unhideWhenUsed/>
   </w:style>
   <w:style w:type="table" w:default="1" w:styleId="TableNormal">

</xml_diff>